<commit_message>
Testet kommandoen S O
</commit_message>
<xml_diff>
--- a/Testing/SO_Testing.docx
+++ b/Testing/SO_Testing.docx
@@ -1,6 +1,6 @@
 
 <file path=word/document.xml><?xml version="1.0" encoding="utf-8"?>
-<w:document xmlns:wpc="http://schemas.microsoft.com/office/word/2010/wordprocessingCanvas" xmlns:cx="http://schemas.microsoft.com/office/drawing/2014/chartex" xmlns:cx1="http://schemas.microsoft.com/office/drawing/2015/9/8/chartex" xmlns:cx2="http://schemas.microsoft.com/office/drawing/2015/10/21/chartex" xmlns:cx3="http://schemas.microsoft.com/office/drawing/2016/5/9/chartex" xmlns:cx4="http://schemas.microsoft.com/office/drawing/2016/5/10/chartex" xmlns:cx5="http://schemas.microsoft.com/office/drawing/2016/5/11/chartex" xmlns:cx6="http://schemas.microsoft.com/office/drawing/2016/5/12/chartex" xmlns:cx7="http://schemas.microsoft.com/office/drawing/2016/5/13/chartex" xmlns:cx8="http://schemas.microsoft.com/office/drawing/2016/5/14/chartex" xmlns:mc="http://schemas.openxmlformats.org/markup-compatibility/2006" xmlns:aink="http://schemas.microsoft.com/office/drawing/2016/ink" xmlns:am3d="http://schemas.microsoft.com/office/drawing/2017/model3d" xmlns:o="urn:schemas-microsoft-com:office:office" xmlns:r="http://schemas.openxmlformats.org/officeDocument/2006/relationships" xmlns:m="http://schemas.openxmlformats.org/officeDocument/2006/math" xmlns:v="urn:schemas-microsoft-com:vml" xmlns:wp14="http://schemas.microsoft.com/office/word/2010/wordprocessingDrawing" xmlns:wp="http://schemas.openxmlformats.org/drawingml/2006/wordprocessingDrawing" xmlns:w10="urn:schemas-microsoft-com:office:word" xmlns:w="http://schemas.openxmlformats.org/wordprocessingml/2006/main" xmlns:w14="http://schemas.microsoft.com/office/word/2010/wordml" xmlns:w15="http://schemas.microsoft.com/office/word/2012/wordml" xmlns:w16cex="http://schemas.microsoft.com/office/word/2018/wordml/cex" xmlns:w16cid="http://schemas.microsoft.com/office/word/2016/wordml/cid" xmlns:w16="http://schemas.microsoft.com/office/word/2018/wordml" xmlns:w16se="http://schemas.microsoft.com/office/word/2015/wordml/symex" xmlns:wpg="http://schemas.microsoft.com/office/word/2010/wordprocessingGroup" xmlns:wpi="http://schemas.microsoft.com/office/word/2010/wordprocessingInk" xmlns:wne="http://schemas.microsoft.com/office/word/2006/wordml" xmlns:wps="http://schemas.microsoft.com/office/word/2010/wordprocessingShape" mc:Ignorable="w14 w15 w16se w16cid w16 w16cex wp14">
+<w:document xmlns:wpc="http://schemas.microsoft.com/office/word/2010/wordprocessingCanvas" xmlns:cx="http://schemas.microsoft.com/office/drawing/2014/chartex" xmlns:cx1="http://schemas.microsoft.com/office/drawing/2015/9/8/chartex" xmlns:cx2="http://schemas.microsoft.com/office/drawing/2015/10/21/chartex" xmlns:cx3="http://schemas.microsoft.com/office/drawing/2016/5/9/chartex" xmlns:cx4="http://schemas.microsoft.com/office/drawing/2016/5/10/chartex" xmlns:cx5="http://schemas.microsoft.com/office/drawing/2016/5/11/chartex" xmlns:cx6="http://schemas.microsoft.com/office/drawing/2016/5/12/chartex" xmlns:cx7="http://schemas.microsoft.com/office/drawing/2016/5/13/chartex" xmlns:cx8="http://schemas.microsoft.com/office/drawing/2016/5/14/chartex" xmlns:mc="http://schemas.openxmlformats.org/markup-compatibility/2006" xmlns:aink="http://schemas.microsoft.com/office/drawing/2016/ink" xmlns:am3d="http://schemas.microsoft.com/office/drawing/2017/model3d" xmlns:o="urn:schemas-microsoft-com:office:office" xmlns:r="http://schemas.openxmlformats.org/officeDocument/2006/relationships" xmlns:m="http://schemas.openxmlformats.org/officeDocument/2006/math" xmlns:v="urn:schemas-microsoft-com:vml" xmlns:wp14="http://schemas.microsoft.com/office/word/2010/wordprocessingDrawing" xmlns:wp="http://schemas.openxmlformats.org/drawingml/2006/wordprocessingDrawing" xmlns:w10="urn:schemas-microsoft-com:office:word" xmlns:w="http://schemas.openxmlformats.org/wordprocessingml/2006/main" xmlns:w14="http://schemas.microsoft.com/office/word/2010/wordml" xmlns:w15="http://schemas.microsoft.com/office/word/2012/wordml" xmlns:w16cex="http://schemas.microsoft.com/office/word/2018/wordml/cex" xmlns:w16cid="http://schemas.microsoft.com/office/word/2016/wordml/cid" xmlns:w16="http://schemas.microsoft.com/office/word/2018/wordml" xmlns:w16sdtdh="http://schemas.microsoft.com/office/word/2020/wordml/sdtdatahash" xmlns:w16se="http://schemas.microsoft.com/office/word/2015/wordml/symex" xmlns:wpg="http://schemas.microsoft.com/office/word/2010/wordprocessingGroup" xmlns:wpi="http://schemas.microsoft.com/office/word/2010/wordprocessingInk" xmlns:wne="http://schemas.microsoft.com/office/word/2006/wordml" xmlns:wps="http://schemas.microsoft.com/office/word/2010/wordprocessingShape" mc:Ignorable="w14 w15 w16se w16cid w16 w16cex w16sdtdh wp14">
   <w:body>
     <w:p>
       <w:r>
@@ -8,6 +8,9 @@
       </w:r>
       <w:r>
         <w:t xml:space="preserve">:  </w:t>
+      </w:r>
+      <w:r>
+        <w:t>45</w:t>
       </w:r>
       <w:r>
         <w:tab/>
@@ -51,25 +54,25 @@
     </w:p>
     <w:tbl>
       <w:tblPr>
-        <w:tblStyle w:val="Tabellrutenett"/>
+        <w:tblStyle w:val="TableGrid"/>
         <w:tblW w:w="15730" w:type="dxa"/>
         <w:tblLook w:val="04A0" w:firstRow="1" w:lastRow="0" w:firstColumn="1" w:lastColumn="0" w:noHBand="0" w:noVBand="1"/>
       </w:tblPr>
       <w:tblGrid>
-        <w:gridCol w:w="562"/>
-        <w:gridCol w:w="2268"/>
-        <w:gridCol w:w="2835"/>
+        <w:gridCol w:w="561"/>
+        <w:gridCol w:w="2272"/>
+        <w:gridCol w:w="2834"/>
         <w:gridCol w:w="993"/>
         <w:gridCol w:w="2409"/>
-        <w:gridCol w:w="2268"/>
+        <w:gridCol w:w="2267"/>
         <w:gridCol w:w="851"/>
         <w:gridCol w:w="850"/>
-        <w:gridCol w:w="2694"/>
+        <w:gridCol w:w="2693"/>
       </w:tblGrid>
       <w:tr>
         <w:tc>
           <w:tcPr>
-            <w:tcW w:w="562" w:type="dxa"/>
+            <w:tcW w:w="561" w:type="dxa"/>
           </w:tcPr>
           <w:p>
             <w:pPr>
@@ -94,7 +97,7 @@
         </w:tc>
         <w:tc>
           <w:tcPr>
-            <w:tcW w:w="2268" w:type="dxa"/>
+            <w:tcW w:w="2272" w:type="dxa"/>
           </w:tcPr>
           <w:p>
             <w:pPr>
@@ -113,7 +116,7 @@
         </w:tc>
         <w:tc>
           <w:tcPr>
-            <w:tcW w:w="2835" w:type="dxa"/>
+            <w:tcW w:w="2834" w:type="dxa"/>
           </w:tcPr>
           <w:p>
             <w:pPr>
@@ -170,7 +173,7 @@
         </w:tc>
         <w:tc>
           <w:tcPr>
-            <w:tcW w:w="2268" w:type="dxa"/>
+            <w:tcW w:w="2267" w:type="dxa"/>
           </w:tcPr>
           <w:p>
             <w:pPr>
@@ -233,7 +236,7 @@
         </w:tc>
         <w:tc>
           <w:tcPr>
-            <w:tcW w:w="2694" w:type="dxa"/>
+            <w:tcW w:w="2693" w:type="dxa"/>
           </w:tcPr>
           <w:p>
             <w:pPr>
@@ -260,59 +263,107 @@
       <w:tr>
         <w:tc>
           <w:tcPr>
-            <w:tcW w:w="562" w:type="dxa"/>
-          </w:tcPr>
-          <w:p/>
-          <w:p/>
-          <w:p/>
-        </w:tc>
-        <w:tc>
-          <w:tcPr>
-            <w:tcW w:w="2268" w:type="dxa"/>
-          </w:tcPr>
-          <w:p/>
-          <w:p/>
-          <w:p/>
-        </w:tc>
-        <w:tc>
-          <w:tcPr>
-            <w:tcW w:w="2835" w:type="dxa"/>
-          </w:tcPr>
+            <w:tcW w:w="561" w:type="dxa"/>
+          </w:tcPr>
+          <w:p/>
+          <w:p/>
+          <w:p>
+            <w:r>
+              <w:t>1</w:t>
+            </w:r>
+          </w:p>
+        </w:tc>
+        <w:tc>
+          <w:tcPr>
+            <w:tcW w:w="2272" w:type="dxa"/>
+          </w:tcPr>
+          <w:p/>
+          <w:p>
+            <w:r>
+              <w:t>Kommandoen ‘S’, så ‘O’, er skrevet</w:t>
+            </w:r>
+          </w:p>
+          <w:p/>
+        </w:tc>
+        <w:tc>
+          <w:tcPr>
+            <w:tcW w:w="2834" w:type="dxa"/>
+          </w:tcPr>
+          <w:p/>
+          <w:p>
+            <w:r>
+              <w:t>Spør om hvilke gjenstander, E (el-sparkesykkel), S (sykkel) eller T (tralle), som vil flyttes</w:t>
+            </w:r>
+          </w:p>
           <w:p/>
         </w:tc>
         <w:tc>
           <w:tcPr>
             <w:tcW w:w="993" w:type="dxa"/>
           </w:tcPr>
-          <w:p/>
+          <w:p>
+            <w:r>
+              <w:t>X</w:t>
+            </w:r>
+          </w:p>
+          <w:p>
+            <w:r>
+              <w:t>(ikke E, S eller T)</w:t>
+            </w:r>
+          </w:p>
         </w:tc>
         <w:tc>
           <w:tcPr>
             <w:tcW w:w="2409" w:type="dxa"/>
           </w:tcPr>
           <w:p/>
-        </w:tc>
-        <w:tc>
-          <w:tcPr>
-            <w:tcW w:w="2268" w:type="dxa"/>
-          </w:tcPr>
-          <w:p/>
+          <w:p>
+            <w:r>
+              <w:t>Looper til det får input E/S/T</w:t>
+            </w:r>
+          </w:p>
+        </w:tc>
+        <w:tc>
+          <w:tcPr>
+            <w:tcW w:w="2267" w:type="dxa"/>
+          </w:tcPr>
+          <w:p/>
+          <w:p>
+            <w:r>
+              <w:t xml:space="preserve">           -||-</w:t>
+            </w:r>
+          </w:p>
+          <w:p>
+            <w:r>
+              <w:t xml:space="preserve">   </w:t>
+            </w:r>
+          </w:p>
         </w:tc>
         <w:tc>
           <w:tcPr>
             <w:tcW w:w="851" w:type="dxa"/>
           </w:tcPr>
           <w:p/>
+          <w:p>
+            <w:r>
+              <w:t>OK</w:t>
+            </w:r>
+          </w:p>
         </w:tc>
         <w:tc>
           <w:tcPr>
             <w:tcW w:w="850" w:type="dxa"/>
           </w:tcPr>
           <w:p/>
-        </w:tc>
-        <w:tc>
-          <w:tcPr>
-            <w:tcW w:w="2694" w:type="dxa"/>
+          <w:p>
+            <w:r>
+              <w:t>Anna</w:t>
+            </w:r>
+          </w:p>
+        </w:tc>
+        <w:tc>
+          <w:tcPr>
+            <w:tcW w:w="2693" w:type="dxa"/>
           </w:tcPr>
           <w:p/>
         </w:tc>
@@ -320,115 +371,228 @@
       <w:tr>
         <w:tc>
           <w:tcPr>
-            <w:tcW w:w="562" w:type="dxa"/>
-          </w:tcPr>
-          <w:p/>
-          <w:p/>
-          <w:p/>
-        </w:tc>
-        <w:tc>
-          <w:tcPr>
-            <w:tcW w:w="2268" w:type="dxa"/>
-          </w:tcPr>
-          <w:p/>
-        </w:tc>
-        <w:tc>
-          <w:tcPr>
-            <w:tcW w:w="2835" w:type="dxa"/>
-          </w:tcPr>
-          <w:p/>
+            <w:tcW w:w="561" w:type="dxa"/>
+          </w:tcPr>
+          <w:p/>
+          <w:p>
+            <w:r>
+              <w:t>2</w:t>
+            </w:r>
+          </w:p>
+          <w:p/>
+        </w:tc>
+        <w:tc>
+          <w:tcPr>
+            <w:tcW w:w="2272" w:type="dxa"/>
+          </w:tcPr>
+          <w:p/>
+          <w:p>
+            <w:r>
+              <w:t>Som pkt. 1</w:t>
+            </w:r>
+          </w:p>
+        </w:tc>
+        <w:tc>
+          <w:tcPr>
+            <w:tcW w:w="2834" w:type="dxa"/>
+          </w:tcPr>
+          <w:p/>
+          <w:p>
+            <w:r>
+              <w:t>Som pkt. 1</w:t>
+            </w:r>
+          </w:p>
         </w:tc>
         <w:tc>
           <w:tcPr>
             <w:tcW w:w="993" w:type="dxa"/>
           </w:tcPr>
           <w:p/>
+          <w:p>
+            <w:r>
+              <w:t>E</w:t>
+            </w:r>
+            <w:r>
+              <w:t>/S/T</w:t>
+            </w:r>
+          </w:p>
         </w:tc>
         <w:tc>
           <w:tcPr>
             <w:tcW w:w="2409" w:type="dxa"/>
           </w:tcPr>
           <w:p/>
-        </w:tc>
-        <w:tc>
-          <w:tcPr>
-            <w:tcW w:w="2268" w:type="dxa"/>
-          </w:tcPr>
-          <w:p/>
+          <w:p>
+            <w:r>
+              <w:t>Spør hvor mange av denne type gjenstand vil flyttes</w:t>
+            </w:r>
+          </w:p>
+          <w:p/>
+        </w:tc>
+        <w:tc>
+          <w:tcPr>
+            <w:tcW w:w="2267" w:type="dxa"/>
+          </w:tcPr>
+          <w:p/>
+          <w:p/>
+          <w:p>
+            <w:r>
+              <w:t xml:space="preserve">           -||-</w:t>
+            </w:r>
+          </w:p>
         </w:tc>
         <w:tc>
           <w:tcPr>
             <w:tcW w:w="851" w:type="dxa"/>
           </w:tcPr>
           <w:p/>
+          <w:p>
+            <w:r>
+              <w:t>OK</w:t>
+            </w:r>
+          </w:p>
         </w:tc>
         <w:tc>
           <w:tcPr>
             <w:tcW w:w="850" w:type="dxa"/>
           </w:tcPr>
           <w:p/>
-        </w:tc>
-        <w:tc>
-          <w:tcPr>
-            <w:tcW w:w="2694" w:type="dxa"/>
-          </w:tcPr>
+          <w:p>
+            <w:r>
+              <w:t>Anna</w:t>
+            </w:r>
+          </w:p>
+        </w:tc>
+        <w:tc>
+          <w:tcPr>
+            <w:tcW w:w="2693" w:type="dxa"/>
+          </w:tcPr>
+          <w:p/>
           <w:p/>
         </w:tc>
       </w:tr>
       <w:tr>
         <w:tc>
           <w:tcPr>
-            <w:tcW w:w="562" w:type="dxa"/>
-          </w:tcPr>
-          <w:p/>
-          <w:p/>
-          <w:p/>
-        </w:tc>
-        <w:tc>
-          <w:tcPr>
-            <w:tcW w:w="2268" w:type="dxa"/>
-          </w:tcPr>
-          <w:p/>
-        </w:tc>
-        <w:tc>
-          <w:tcPr>
-            <w:tcW w:w="2835" w:type="dxa"/>
-          </w:tcPr>
-          <w:p/>
+            <w:tcW w:w="561" w:type="dxa"/>
+          </w:tcPr>
+          <w:p/>
+          <w:p>
+            <w:r>
+              <w:t>3</w:t>
+            </w:r>
+          </w:p>
+          <w:p/>
+        </w:tc>
+        <w:tc>
+          <w:tcPr>
+            <w:tcW w:w="2272" w:type="dxa"/>
+          </w:tcPr>
+          <w:p/>
+          <w:p>
+            <w:r>
+              <w:t>Pkt.2 Ful</w:t>
+            </w:r>
+            <w:r>
+              <w:t>lført/OK</w:t>
+            </w:r>
+          </w:p>
+          <w:p>
+            <w:r>
+              <w:t>(Valg E/S/T)</w:t>
+            </w:r>
+          </w:p>
+          <w:p/>
+        </w:tc>
+        <w:tc>
+          <w:tcPr>
+            <w:tcW w:w="2834" w:type="dxa"/>
+          </w:tcPr>
+          <w:p/>
+          <w:p>
+            <w:r>
+              <w:t>Leser inn hvor mange av en type gjenstand vil flyttes</w:t>
+            </w:r>
+          </w:p>
         </w:tc>
         <w:tc>
           <w:tcPr>
             <w:tcW w:w="993" w:type="dxa"/>
           </w:tcPr>
           <w:p/>
+          <w:p>
+            <w:r>
+              <w:t>XXX</w:t>
+            </w:r>
+          </w:p>
+          <w:p>
+            <w:r>
+              <w:t>(</w:t>
+            </w:r>
+            <w:r>
+              <w:t xml:space="preserve">ugyldig </w:t>
+            </w:r>
+            <w:r>
+              <w:t>verdi utenfor min-max)</w:t>
+            </w:r>
+          </w:p>
         </w:tc>
         <w:tc>
           <w:tcPr>
             <w:tcW w:w="2409" w:type="dxa"/>
           </w:tcPr>
           <w:p/>
-        </w:tc>
-        <w:tc>
-          <w:tcPr>
-            <w:tcW w:w="2268" w:type="dxa"/>
-          </w:tcPr>
-          <w:p/>
+          <w:p>
+            <w:r>
+              <w:t xml:space="preserve">Looper til et gyldig antall innenfor min-max </w:t>
+            </w:r>
+            <w:r>
+              <w:t>blir gitt</w:t>
+            </w:r>
+          </w:p>
+        </w:tc>
+        <w:tc>
+          <w:tcPr>
+            <w:tcW w:w="2267" w:type="dxa"/>
+          </w:tcPr>
+          <w:p/>
+          <w:p/>
+          <w:p/>
+          <w:p>
+            <w:r>
+              <w:t xml:space="preserve">            -||-</w:t>
+            </w:r>
+          </w:p>
         </w:tc>
         <w:tc>
           <w:tcPr>
             <w:tcW w:w="851" w:type="dxa"/>
           </w:tcPr>
           <w:p/>
+          <w:p/>
+          <w:p/>
+          <w:p>
+            <w:r>
+              <w:t>OK</w:t>
+            </w:r>
+          </w:p>
         </w:tc>
         <w:tc>
           <w:tcPr>
             <w:tcW w:w="850" w:type="dxa"/>
           </w:tcPr>
           <w:p/>
-        </w:tc>
-        <w:tc>
-          <w:tcPr>
-            <w:tcW w:w="2694" w:type="dxa"/>
+          <w:p/>
+          <w:p/>
+          <w:p>
+            <w:r>
+              <w:t>Anna</w:t>
+            </w:r>
+          </w:p>
+        </w:tc>
+        <w:tc>
+          <w:tcPr>
+            <w:tcW w:w="2693" w:type="dxa"/>
           </w:tcPr>
           <w:p/>
         </w:tc>
@@ -436,57 +600,123 @@
       <w:tr>
         <w:tc>
           <w:tcPr>
-            <w:tcW w:w="562" w:type="dxa"/>
-          </w:tcPr>
-          <w:p/>
-          <w:p/>
-          <w:p/>
-        </w:tc>
-        <w:tc>
-          <w:tcPr>
-            <w:tcW w:w="2268" w:type="dxa"/>
-          </w:tcPr>
-          <w:p/>
-        </w:tc>
-        <w:tc>
-          <w:tcPr>
-            <w:tcW w:w="2835" w:type="dxa"/>
-          </w:tcPr>
-          <w:p/>
+            <w:tcW w:w="561" w:type="dxa"/>
+          </w:tcPr>
+          <w:p/>
+          <w:p/>
+          <w:p>
+            <w:r>
+              <w:t>4</w:t>
+            </w:r>
+          </w:p>
+        </w:tc>
+        <w:tc>
+          <w:tcPr>
+            <w:tcW w:w="2272" w:type="dxa"/>
+          </w:tcPr>
+          <w:p/>
+          <w:p/>
+          <w:p>
+            <w:r>
+              <w:t xml:space="preserve"> Som pkt. 3</w:t>
+            </w:r>
+          </w:p>
+        </w:tc>
+        <w:tc>
+          <w:tcPr>
+            <w:tcW w:w="2834" w:type="dxa"/>
+          </w:tcPr>
+          <w:p/>
+          <w:p>
+            <w:r>
+              <w:t xml:space="preserve"> </w:t>
+            </w:r>
+          </w:p>
+          <w:p>
+            <w:r>
+              <w:t>Som pkt. 3</w:t>
+            </w:r>
+          </w:p>
         </w:tc>
         <w:tc>
           <w:tcPr>
             <w:tcW w:w="993" w:type="dxa"/>
           </w:tcPr>
           <w:p/>
+          <w:p/>
+          <w:p>
+            <w:r>
+              <w:t>XXX</w:t>
+            </w:r>
+          </w:p>
         </w:tc>
         <w:tc>
           <w:tcPr>
             <w:tcW w:w="2409" w:type="dxa"/>
           </w:tcPr>
           <w:p/>
-        </w:tc>
-        <w:tc>
-          <w:tcPr>
-            <w:tcW w:w="2268" w:type="dxa"/>
-          </w:tcPr>
-          <w:p/>
+          <w:p>
+            <w:r>
+              <w:t>Leses inn gyldig antall</w:t>
+            </w:r>
+          </w:p>
+          <w:p>
+            <w:r>
+              <w:t>Spør hvor (fra og til</w:t>
+            </w:r>
+            <w:r>
+              <w:t xml:space="preserve"> utleiestedene</w:t>
+            </w:r>
+            <w:r>
+              <w:t>) en vil flytte gjenstanden/</w:t>
+            </w:r>
+            <w:r>
+              <w:t>e</w:t>
+            </w:r>
+          </w:p>
+          <w:p/>
+          <w:p/>
+        </w:tc>
+        <w:tc>
+          <w:tcPr>
+            <w:tcW w:w="2267" w:type="dxa"/>
+          </w:tcPr>
+          <w:p/>
+          <w:p/>
+          <w:p/>
+          <w:p>
+            <w:r>
+              <w:t xml:space="preserve">             -||-</w:t>
+            </w:r>
+          </w:p>
         </w:tc>
         <w:tc>
           <w:tcPr>
             <w:tcW w:w="851" w:type="dxa"/>
           </w:tcPr>
           <w:p/>
+          <w:p/>
+          <w:p>
+            <w:r>
+              <w:t>OK</w:t>
+            </w:r>
+          </w:p>
         </w:tc>
         <w:tc>
           <w:tcPr>
             <w:tcW w:w="850" w:type="dxa"/>
           </w:tcPr>
           <w:p/>
-        </w:tc>
-        <w:tc>
-          <w:tcPr>
-            <w:tcW w:w="2694" w:type="dxa"/>
+          <w:p/>
+          <w:p>
+            <w:r>
+              <w:t>Anna</w:t>
+            </w:r>
+          </w:p>
+        </w:tc>
+        <w:tc>
+          <w:tcPr>
+            <w:tcW w:w="2693" w:type="dxa"/>
           </w:tcPr>
           <w:p/>
         </w:tc>
@@ -494,22 +724,54 @@
       <w:tr>
         <w:tc>
           <w:tcPr>
-            <w:tcW w:w="562" w:type="dxa"/>
-          </w:tcPr>
-          <w:p/>
-          <w:p/>
-          <w:p/>
-        </w:tc>
-        <w:tc>
-          <w:tcPr>
-            <w:tcW w:w="2268" w:type="dxa"/>
-          </w:tcPr>
-          <w:p/>
-        </w:tc>
-        <w:tc>
-          <w:tcPr>
-            <w:tcW w:w="2835" w:type="dxa"/>
-          </w:tcPr>
+            <w:tcW w:w="561" w:type="dxa"/>
+          </w:tcPr>
+          <w:p/>
+          <w:p>
+            <w:r>
+              <w:t>5</w:t>
+            </w:r>
+          </w:p>
+          <w:p/>
+        </w:tc>
+        <w:tc>
+          <w:tcPr>
+            <w:tcW w:w="2272" w:type="dxa"/>
+          </w:tcPr>
+          <w:p/>
+          <w:p>
+            <w:r>
+              <w:t>Pkt. 4 Fullført/OK</w:t>
+            </w:r>
+          </w:p>
+        </w:tc>
+        <w:tc>
+          <w:tcPr>
+            <w:tcW w:w="2834" w:type="dxa"/>
+          </w:tcPr>
+          <w:p/>
+          <w:p>
+            <w:r>
+              <w:t>Spør hvor en vil flytte gjenstanden</w:t>
+            </w:r>
+            <w:r>
+              <w:t>/</w:t>
+            </w:r>
+            <w:r>
+              <w:t>e fra og til</w:t>
+            </w:r>
+          </w:p>
+          <w:p>
+            <w:r>
+              <w:t xml:space="preserve">(mellom Bod1-4 eller en </w:t>
+            </w:r>
+            <w:r>
+              <w:t xml:space="preserve">bod </w:t>
+            </w:r>
+            <w:r>
+              <w:t>satt inn selv)</w:t>
+            </w:r>
+          </w:p>
           <w:p/>
         </w:tc>
         <w:tc>
@@ -517,92 +779,219 @@
             <w:tcW w:w="993" w:type="dxa"/>
           </w:tcPr>
           <w:p/>
+          <w:p>
+            <w:r>
+              <w:t>XXX</w:t>
+            </w:r>
+          </w:p>
+          <w:p>
+            <w:r>
+              <w:t>(blank)</w:t>
+            </w:r>
+          </w:p>
+          <w:p>
+            <w:r>
+              <w:t>XXX</w:t>
+            </w:r>
+          </w:p>
+          <w:p>
+            <w:r>
+              <w:t>(blank)</w:t>
+            </w:r>
+          </w:p>
         </w:tc>
         <w:tc>
           <w:tcPr>
             <w:tcW w:w="2409" w:type="dxa"/>
           </w:tcPr>
           <w:p/>
-        </w:tc>
-        <w:tc>
-          <w:tcPr>
-            <w:tcW w:w="2268" w:type="dxa"/>
-          </w:tcPr>
-          <w:p/>
+          <w:p>
+            <w:pPr>
+              <w:tabs>
+                <w:tab w:val="left" w:pos="1483"/>
+              </w:tabs>
+            </w:pPr>
+            <w:r>
+              <w:t>Feilmelding - ugyldig sender</w:t>
+            </w:r>
+            <w:r>
+              <w:t>/mottaker</w:t>
+            </w:r>
+            <w:r>
+              <w:tab/>
+            </w:r>
+          </w:p>
+          <w:p>
+            <w:r>
+              <w:t>Kommando avsluttes</w:t>
+            </w:r>
+          </w:p>
+        </w:tc>
+        <w:tc>
+          <w:tcPr>
+            <w:tcW w:w="2267" w:type="dxa"/>
+          </w:tcPr>
+          <w:p/>
+          <w:p/>
+          <w:p/>
+          <w:p>
+            <w:r>
+              <w:t xml:space="preserve">             -||-</w:t>
+            </w:r>
+          </w:p>
         </w:tc>
         <w:tc>
           <w:tcPr>
             <w:tcW w:w="851" w:type="dxa"/>
           </w:tcPr>
           <w:p/>
+          <w:p/>
+          <w:p/>
+          <w:p>
+            <w:r>
+              <w:t>OK</w:t>
+            </w:r>
+          </w:p>
         </w:tc>
         <w:tc>
           <w:tcPr>
             <w:tcW w:w="850" w:type="dxa"/>
           </w:tcPr>
           <w:p/>
-        </w:tc>
-        <w:tc>
-          <w:tcPr>
-            <w:tcW w:w="2694" w:type="dxa"/>
-          </w:tcPr>
+          <w:p/>
+          <w:p/>
+          <w:p>
+            <w:r>
+              <w:t>Anna</w:t>
+            </w:r>
+          </w:p>
+        </w:tc>
+        <w:tc>
+          <w:tcPr>
+            <w:tcW w:w="2693" w:type="dxa"/>
+          </w:tcPr>
+          <w:p/>
+          <w:p/>
           <w:p/>
         </w:tc>
       </w:tr>
       <w:tr>
         <w:tc>
           <w:tcPr>
-            <w:tcW w:w="562" w:type="dxa"/>
-          </w:tcPr>
-          <w:p/>
-          <w:p/>
-          <w:p/>
-        </w:tc>
-        <w:tc>
-          <w:tcPr>
-            <w:tcW w:w="2268" w:type="dxa"/>
-          </w:tcPr>
-          <w:p/>
-        </w:tc>
-        <w:tc>
-          <w:tcPr>
-            <w:tcW w:w="2835" w:type="dxa"/>
-          </w:tcPr>
-          <w:p/>
+            <w:tcW w:w="561" w:type="dxa"/>
+          </w:tcPr>
+          <w:p/>
+          <w:p>
+            <w:r>
+              <w:lastRenderedPageBreak/>
+              <w:t>6</w:t>
+            </w:r>
+          </w:p>
+          <w:p/>
+        </w:tc>
+        <w:tc>
+          <w:tcPr>
+            <w:tcW w:w="2272" w:type="dxa"/>
+          </w:tcPr>
+          <w:p/>
+          <w:p>
+            <w:r>
+              <w:lastRenderedPageBreak/>
+              <w:t>Som pkt. 5</w:t>
+            </w:r>
+          </w:p>
+        </w:tc>
+        <w:tc>
+          <w:tcPr>
+            <w:tcW w:w="2834" w:type="dxa"/>
+          </w:tcPr>
+          <w:p/>
+          <w:p>
+            <w:r>
+              <w:lastRenderedPageBreak/>
+              <w:t>som pkt. 5</w:t>
+            </w:r>
+          </w:p>
         </w:tc>
         <w:tc>
           <w:tcPr>
             <w:tcW w:w="993" w:type="dxa"/>
           </w:tcPr>
           <w:p/>
+          <w:p>
+            <w:r>
+              <w:lastRenderedPageBreak/>
+              <w:t>XXX</w:t>
+            </w:r>
+          </w:p>
+          <w:p>
+            <w:r>
+              <w:t>XXX</w:t>
+            </w:r>
+          </w:p>
+          <w:p>
+            <w:r>
+              <w:t>(</w:t>
+            </w:r>
+            <w:r>
+              <w:t xml:space="preserve">en </w:t>
+            </w:r>
+            <w:r>
+              <w:t>blank)</w:t>
+            </w:r>
+          </w:p>
         </w:tc>
         <w:tc>
           <w:tcPr>
             <w:tcW w:w="2409" w:type="dxa"/>
           </w:tcPr>
           <w:p/>
-        </w:tc>
-        <w:tc>
-          <w:tcPr>
-            <w:tcW w:w="2268" w:type="dxa"/>
-          </w:tcPr>
-          <w:p/>
+          <w:p>
+            <w:r>
+              <w:lastRenderedPageBreak/>
+              <w:t>Som pkt. 5</w:t>
+            </w:r>
+          </w:p>
+        </w:tc>
+        <w:tc>
+          <w:tcPr>
+            <w:tcW w:w="2267" w:type="dxa"/>
+          </w:tcPr>
+          <w:p/>
+          <w:p>
+            <w:r>
+              <w:lastRenderedPageBreak/>
+              <w:t xml:space="preserve">              -||-</w:t>
+            </w:r>
+          </w:p>
         </w:tc>
         <w:tc>
           <w:tcPr>
             <w:tcW w:w="851" w:type="dxa"/>
           </w:tcPr>
           <w:p/>
+          <w:p>
+            <w:r>
+              <w:lastRenderedPageBreak/>
+              <w:t>OK</w:t>
+            </w:r>
+          </w:p>
         </w:tc>
         <w:tc>
           <w:tcPr>
             <w:tcW w:w="850" w:type="dxa"/>
           </w:tcPr>
           <w:p/>
-        </w:tc>
-        <w:tc>
-          <w:tcPr>
-            <w:tcW w:w="2694" w:type="dxa"/>
+          <w:p>
+            <w:r>
+              <w:lastRenderedPageBreak/>
+              <w:t>Anna</w:t>
+            </w:r>
+          </w:p>
+        </w:tc>
+        <w:tc>
+          <w:tcPr>
+            <w:tcW w:w="2693" w:type="dxa"/>
           </w:tcPr>
           <w:p/>
         </w:tc>
@@ -610,195 +999,418 @@
       <w:tr>
         <w:tc>
           <w:tcPr>
-            <w:tcW w:w="562" w:type="dxa"/>
-          </w:tcPr>
-          <w:p/>
-          <w:p/>
-          <w:p/>
-        </w:tc>
-        <w:tc>
-          <w:tcPr>
-            <w:tcW w:w="2268" w:type="dxa"/>
-          </w:tcPr>
-          <w:p/>
-        </w:tc>
-        <w:tc>
-          <w:tcPr>
-            <w:tcW w:w="2835" w:type="dxa"/>
-          </w:tcPr>
-          <w:p/>
+            <w:tcW w:w="561" w:type="dxa"/>
+          </w:tcPr>
+          <w:p/>
+          <w:p>
+            <w:r>
+              <w:t>7</w:t>
+            </w:r>
+          </w:p>
+          <w:p/>
+        </w:tc>
+        <w:tc>
+          <w:tcPr>
+            <w:tcW w:w="2272" w:type="dxa"/>
+          </w:tcPr>
+          <w:p/>
+          <w:p>
+            <w:r>
+              <w:t>Som pkt. 5</w:t>
+            </w:r>
+          </w:p>
+        </w:tc>
+        <w:tc>
+          <w:tcPr>
+            <w:tcW w:w="2834" w:type="dxa"/>
+          </w:tcPr>
+          <w:p/>
+          <w:p>
+            <w:r>
+              <w:t>Som pkt. 5</w:t>
+            </w:r>
+          </w:p>
         </w:tc>
         <w:tc>
           <w:tcPr>
             <w:tcW w:w="993" w:type="dxa"/>
           </w:tcPr>
-          <w:p/>
+          <w:p>
+            <w:r>
+              <w:t>XXX</w:t>
+            </w:r>
+          </w:p>
+          <w:p>
+            <w:r>
+              <w:t>XXX</w:t>
+            </w:r>
+          </w:p>
+          <w:p>
+            <w:r>
+              <w:t>(samme bod)</w:t>
+            </w:r>
+          </w:p>
         </w:tc>
         <w:tc>
           <w:tcPr>
             <w:tcW w:w="2409" w:type="dxa"/>
           </w:tcPr>
           <w:p/>
-        </w:tc>
-        <w:tc>
-          <w:tcPr>
-            <w:tcW w:w="2268" w:type="dxa"/>
-          </w:tcPr>
-          <w:p/>
+          <w:p>
+            <w:r>
+              <w:t>Som pkt. 5</w:t>
+            </w:r>
+          </w:p>
+        </w:tc>
+        <w:tc>
+          <w:tcPr>
+            <w:tcW w:w="2267" w:type="dxa"/>
+          </w:tcPr>
+          <w:p/>
+          <w:p/>
+          <w:p>
+            <w:r>
+              <w:t xml:space="preserve">               -||-</w:t>
+            </w:r>
+          </w:p>
         </w:tc>
         <w:tc>
           <w:tcPr>
             <w:tcW w:w="851" w:type="dxa"/>
           </w:tcPr>
           <w:p/>
+          <w:p>
+            <w:r>
+              <w:t>OK</w:t>
+            </w:r>
+          </w:p>
         </w:tc>
         <w:tc>
           <w:tcPr>
             <w:tcW w:w="850" w:type="dxa"/>
           </w:tcPr>
           <w:p/>
-        </w:tc>
-        <w:tc>
-          <w:tcPr>
-            <w:tcW w:w="2694" w:type="dxa"/>
-          </w:tcPr>
-          <w:p/>
+          <w:p>
+            <w:r>
+              <w:t xml:space="preserve">Anna </w:t>
+            </w:r>
+          </w:p>
+        </w:tc>
+        <w:tc>
+          <w:tcPr>
+            <w:tcW w:w="2693" w:type="dxa"/>
+          </w:tcPr>
+          <w:p/>
+          <w:p>
+            <w:r>
+              <w:t>Ikke noe poeng å sende gjenstand fra og til samme bod</w:t>
+            </w:r>
+          </w:p>
         </w:tc>
       </w:tr>
       <w:tr>
         <w:tc>
           <w:tcPr>
-            <w:tcW w:w="562" w:type="dxa"/>
-          </w:tcPr>
-          <w:p/>
-          <w:p/>
-          <w:p/>
-        </w:tc>
-        <w:tc>
-          <w:tcPr>
-            <w:tcW w:w="2268" w:type="dxa"/>
-          </w:tcPr>
-          <w:p/>
-        </w:tc>
-        <w:tc>
-          <w:tcPr>
-            <w:tcW w:w="2835" w:type="dxa"/>
-          </w:tcPr>
-          <w:p/>
+            <w:tcW w:w="561" w:type="dxa"/>
+          </w:tcPr>
+          <w:p/>
+          <w:p>
+            <w:r>
+              <w:t>8</w:t>
+            </w:r>
+          </w:p>
+          <w:p/>
+        </w:tc>
+        <w:tc>
+          <w:tcPr>
+            <w:tcW w:w="2272" w:type="dxa"/>
+          </w:tcPr>
+          <w:p/>
+          <w:p>
+            <w:r>
+              <w:t>Som pkt. 5</w:t>
+            </w:r>
+          </w:p>
+          <w:p>
+            <w:r>
+              <w:t>(</w:t>
+            </w:r>
+            <w:r>
+              <w:t>For få gjenstander i boden</w:t>
+            </w:r>
+            <w:r>
+              <w:t>)</w:t>
+            </w:r>
+          </w:p>
+        </w:tc>
+        <w:tc>
+          <w:tcPr>
+            <w:tcW w:w="2834" w:type="dxa"/>
+          </w:tcPr>
+          <w:p/>
+          <w:p/>
+          <w:p>
+            <w:r>
+              <w:t>Som pkt. 5</w:t>
+            </w:r>
+          </w:p>
         </w:tc>
         <w:tc>
           <w:tcPr>
             <w:tcW w:w="993" w:type="dxa"/>
           </w:tcPr>
           <w:p/>
+          <w:p/>
+          <w:p>
+            <w:r>
+              <w:t>XXX</w:t>
+            </w:r>
+          </w:p>
+          <w:p>
+            <w:r>
+              <w:t>XXX</w:t>
+            </w:r>
+          </w:p>
+          <w:p/>
         </w:tc>
         <w:tc>
           <w:tcPr>
             <w:tcW w:w="2409" w:type="dxa"/>
           </w:tcPr>
           <w:p/>
-        </w:tc>
-        <w:tc>
-          <w:tcPr>
-            <w:tcW w:w="2268" w:type="dxa"/>
-          </w:tcPr>
-          <w:p/>
+          <w:p>
+            <w:r>
+              <w:t xml:space="preserve">Feilmelding – Stedet har ikke nok </w:t>
+            </w:r>
+            <w:r>
+              <w:t xml:space="preserve">av </w:t>
+            </w:r>
+            <w:r>
+              <w:t>gjenstande</w:t>
+            </w:r>
+            <w:r>
+              <w:t>n</w:t>
+            </w:r>
+            <w:r>
+              <w:t xml:space="preserve"> </w:t>
+            </w:r>
+          </w:p>
+          <w:p>
+            <w:r>
+              <w:t>Kommando avsluttes</w:t>
+            </w:r>
+          </w:p>
+          <w:p/>
+        </w:tc>
+        <w:tc>
+          <w:tcPr>
+            <w:tcW w:w="2267" w:type="dxa"/>
+          </w:tcPr>
+          <w:p/>
+          <w:p/>
+          <w:p/>
+          <w:p>
+            <w:r>
+              <w:t xml:space="preserve">              -||-</w:t>
+            </w:r>
+          </w:p>
         </w:tc>
         <w:tc>
           <w:tcPr>
             <w:tcW w:w="851" w:type="dxa"/>
           </w:tcPr>
           <w:p/>
+          <w:p/>
+          <w:p/>
+          <w:p>
+            <w:r>
+              <w:t>OK</w:t>
+            </w:r>
+          </w:p>
         </w:tc>
         <w:tc>
           <w:tcPr>
             <w:tcW w:w="850" w:type="dxa"/>
           </w:tcPr>
           <w:p/>
-        </w:tc>
-        <w:tc>
-          <w:tcPr>
-            <w:tcW w:w="2694" w:type="dxa"/>
-          </w:tcPr>
+          <w:p/>
+          <w:p/>
+          <w:p>
+            <w:r>
+              <w:t>Anna</w:t>
+            </w:r>
+          </w:p>
+        </w:tc>
+        <w:tc>
+          <w:tcPr>
+            <w:tcW w:w="2693" w:type="dxa"/>
+          </w:tcPr>
+          <w:p/>
           <w:p/>
         </w:tc>
       </w:tr>
       <w:tr>
         <w:tc>
           <w:tcPr>
-            <w:tcW w:w="562" w:type="dxa"/>
-          </w:tcPr>
-          <w:p/>
-          <w:p/>
-          <w:p/>
-        </w:tc>
-        <w:tc>
-          <w:tcPr>
-            <w:tcW w:w="2268" w:type="dxa"/>
-          </w:tcPr>
-          <w:p/>
-        </w:tc>
-        <w:tc>
-          <w:tcPr>
-            <w:tcW w:w="2835" w:type="dxa"/>
-          </w:tcPr>
-          <w:p/>
+            <w:tcW w:w="561" w:type="dxa"/>
+          </w:tcPr>
+          <w:p/>
+          <w:p>
+            <w:r>
+              <w:t>9</w:t>
+            </w:r>
+          </w:p>
+          <w:p/>
+        </w:tc>
+        <w:tc>
+          <w:tcPr>
+            <w:tcW w:w="2272" w:type="dxa"/>
+          </w:tcPr>
+          <w:p/>
+          <w:p>
+            <w:r>
+              <w:t xml:space="preserve">Som pkt.5 </w:t>
+            </w:r>
+          </w:p>
+          <w:p>
+            <w:r>
+              <w:t>(nok gjenstander i boden)</w:t>
+            </w:r>
+          </w:p>
+        </w:tc>
+        <w:tc>
+          <w:tcPr>
+            <w:tcW w:w="2834" w:type="dxa"/>
+          </w:tcPr>
+          <w:p/>
+          <w:p>
+            <w:r>
+              <w:t>Som pkt. 5</w:t>
+            </w:r>
+          </w:p>
         </w:tc>
         <w:tc>
           <w:tcPr>
             <w:tcW w:w="993" w:type="dxa"/>
           </w:tcPr>
           <w:p/>
+          <w:p>
+            <w:r>
+              <w:t>XXX</w:t>
+            </w:r>
+          </w:p>
+          <w:p>
+            <w:r>
+              <w:t>XXX</w:t>
+            </w:r>
+          </w:p>
+          <w:p/>
         </w:tc>
         <w:tc>
           <w:tcPr>
             <w:tcW w:w="2409" w:type="dxa"/>
           </w:tcPr>
           <w:p/>
-        </w:tc>
-        <w:tc>
-          <w:tcPr>
-            <w:tcW w:w="2268" w:type="dxa"/>
-          </w:tcPr>
-          <w:p/>
+          <w:p>
+            <w:r>
+              <w:t>Gyldig input</w:t>
+            </w:r>
+          </w:p>
+          <w:p>
+            <w:r>
+              <w:t>Gjenstanden</w:t>
+            </w:r>
+            <w:r>
+              <w:t>/</w:t>
+            </w:r>
+            <w:r>
+              <w:t>e har blitt flyttet fra og til de spesifikke bodene</w:t>
+            </w:r>
+          </w:p>
+          <w:p>
+            <w:r>
+              <w:t>Kommando avsluttes</w:t>
+            </w:r>
+          </w:p>
+        </w:tc>
+        <w:tc>
+          <w:tcPr>
+            <w:tcW w:w="2267" w:type="dxa"/>
+          </w:tcPr>
+          <w:p/>
+          <w:p/>
+          <w:p/>
+          <w:p>
+            <w:r>
+              <w:t xml:space="preserve">                -||-</w:t>
+            </w:r>
+          </w:p>
         </w:tc>
         <w:tc>
           <w:tcPr>
             <w:tcW w:w="851" w:type="dxa"/>
           </w:tcPr>
           <w:p/>
+          <w:p/>
+          <w:p/>
+          <w:p>
+            <w:r>
+              <w:t>OK</w:t>
+            </w:r>
+          </w:p>
         </w:tc>
         <w:tc>
           <w:tcPr>
             <w:tcW w:w="850" w:type="dxa"/>
           </w:tcPr>
           <w:p/>
-        </w:tc>
-        <w:tc>
-          <w:tcPr>
-            <w:tcW w:w="2694" w:type="dxa"/>
-          </w:tcPr>
+          <w:p/>
+          <w:p/>
+          <w:p>
+            <w:r>
+              <w:t>Anna</w:t>
+            </w:r>
+          </w:p>
+        </w:tc>
+        <w:tc>
+          <w:tcPr>
+            <w:tcW w:w="2693" w:type="dxa"/>
+          </w:tcPr>
+          <w:p/>
+          <w:p/>
+          <w:p>
+            <w:r>
+              <w:t>Må sjekke</w:t>
+            </w:r>
+            <w:r>
+              <w:t xml:space="preserve"> før</w:t>
+            </w:r>
+            <w:r>
+              <w:t xml:space="preserve"> om bodene har nok av gjenstanden som skal flyttes</w:t>
+            </w:r>
+            <w:r>
+              <w:t xml:space="preserve"> (i kommando ‘S’ ‘A’)</w:t>
+            </w:r>
+          </w:p>
           <w:p/>
         </w:tc>
       </w:tr>
       <w:tr>
         <w:tc>
           <w:tcPr>
-            <w:tcW w:w="562" w:type="dxa"/>
-          </w:tcPr>
-          <w:p/>
-          <w:p/>
-          <w:p/>
-        </w:tc>
-        <w:tc>
-          <w:tcPr>
-            <w:tcW w:w="2268" w:type="dxa"/>
-          </w:tcPr>
-          <w:p/>
-        </w:tc>
-        <w:tc>
-          <w:tcPr>
-            <w:tcW w:w="2835" w:type="dxa"/>
+            <w:tcW w:w="561" w:type="dxa"/>
+          </w:tcPr>
+          <w:p/>
+        </w:tc>
+        <w:tc>
+          <w:tcPr>
+            <w:tcW w:w="2272" w:type="dxa"/>
+          </w:tcPr>
+          <w:p/>
+        </w:tc>
+        <w:tc>
+          <w:tcPr>
+            <w:tcW w:w="2834" w:type="dxa"/>
           </w:tcPr>
           <w:p/>
         </w:tc>
@@ -816,7 +1428,7 @@
         </w:tc>
         <w:tc>
           <w:tcPr>
-            <w:tcW w:w="2268" w:type="dxa"/>
+            <w:tcW w:w="2267" w:type="dxa"/>
           </w:tcPr>
           <w:p/>
         </w:tc>
@@ -834,7 +1446,7 @@
         </w:tc>
         <w:tc>
           <w:tcPr>
-            <w:tcW w:w="2694" w:type="dxa"/>
+            <w:tcW w:w="2693" w:type="dxa"/>
           </w:tcPr>
           <w:p/>
         </w:tc>
@@ -852,7 +1464,7 @@
 </file>
 
 <file path=word/endnotes.xml><?xml version="1.0" encoding="utf-8"?>
-<w:endnotes xmlns:wpc="http://schemas.microsoft.com/office/word/2010/wordprocessingCanvas" xmlns:cx="http://schemas.microsoft.com/office/drawing/2014/chartex" xmlns:cx1="http://schemas.microsoft.com/office/drawing/2015/9/8/chartex" xmlns:cx2="http://schemas.microsoft.com/office/drawing/2015/10/21/chartex" xmlns:cx3="http://schemas.microsoft.com/office/drawing/2016/5/9/chartex" xmlns:cx4="http://schemas.microsoft.com/office/drawing/2016/5/10/chartex" xmlns:cx5="http://schemas.microsoft.com/office/drawing/2016/5/11/chartex" xmlns:cx6="http://schemas.microsoft.com/office/drawing/2016/5/12/chartex" xmlns:cx7="http://schemas.microsoft.com/office/drawing/2016/5/13/chartex" xmlns:cx8="http://schemas.microsoft.com/office/drawing/2016/5/14/chartex" xmlns:mc="http://schemas.openxmlformats.org/markup-compatibility/2006" xmlns:aink="http://schemas.microsoft.com/office/drawing/2016/ink" xmlns:am3d="http://schemas.microsoft.com/office/drawing/2017/model3d" xmlns:o="urn:schemas-microsoft-com:office:office" xmlns:r="http://schemas.openxmlformats.org/officeDocument/2006/relationships" xmlns:m="http://schemas.openxmlformats.org/officeDocument/2006/math" xmlns:v="urn:schemas-microsoft-com:vml" xmlns:wp14="http://schemas.microsoft.com/office/word/2010/wordprocessingDrawing" xmlns:wp="http://schemas.openxmlformats.org/drawingml/2006/wordprocessingDrawing" xmlns:w10="urn:schemas-microsoft-com:office:word" xmlns:w="http://schemas.openxmlformats.org/wordprocessingml/2006/main" xmlns:w14="http://schemas.microsoft.com/office/word/2010/wordml" xmlns:w15="http://schemas.microsoft.com/office/word/2012/wordml" xmlns:w16cex="http://schemas.microsoft.com/office/word/2018/wordml/cex" xmlns:w16cid="http://schemas.microsoft.com/office/word/2016/wordml/cid" xmlns:w16="http://schemas.microsoft.com/office/word/2018/wordml" xmlns:w16se="http://schemas.microsoft.com/office/word/2015/wordml/symex" xmlns:wpg="http://schemas.microsoft.com/office/word/2010/wordprocessingGroup" xmlns:wpi="http://schemas.microsoft.com/office/word/2010/wordprocessingInk" xmlns:wne="http://schemas.microsoft.com/office/word/2006/wordml" xmlns:wps="http://schemas.microsoft.com/office/word/2010/wordprocessingShape" mc:Ignorable="w14 w15 w16se w16cid w16 w16cex wp14">
+<w:endnotes xmlns:wpc="http://schemas.microsoft.com/office/word/2010/wordprocessingCanvas" xmlns:cx="http://schemas.microsoft.com/office/drawing/2014/chartex" xmlns:cx1="http://schemas.microsoft.com/office/drawing/2015/9/8/chartex" xmlns:cx2="http://schemas.microsoft.com/office/drawing/2015/10/21/chartex" xmlns:cx3="http://schemas.microsoft.com/office/drawing/2016/5/9/chartex" xmlns:cx4="http://schemas.microsoft.com/office/drawing/2016/5/10/chartex" xmlns:cx5="http://schemas.microsoft.com/office/drawing/2016/5/11/chartex" xmlns:cx6="http://schemas.microsoft.com/office/drawing/2016/5/12/chartex" xmlns:cx7="http://schemas.microsoft.com/office/drawing/2016/5/13/chartex" xmlns:cx8="http://schemas.microsoft.com/office/drawing/2016/5/14/chartex" xmlns:mc="http://schemas.openxmlformats.org/markup-compatibility/2006" xmlns:aink="http://schemas.microsoft.com/office/drawing/2016/ink" xmlns:am3d="http://schemas.microsoft.com/office/drawing/2017/model3d" xmlns:o="urn:schemas-microsoft-com:office:office" xmlns:r="http://schemas.openxmlformats.org/officeDocument/2006/relationships" xmlns:m="http://schemas.openxmlformats.org/officeDocument/2006/math" xmlns:v="urn:schemas-microsoft-com:vml" xmlns:wp14="http://schemas.microsoft.com/office/word/2010/wordprocessingDrawing" xmlns:wp="http://schemas.openxmlformats.org/drawingml/2006/wordprocessingDrawing" xmlns:w10="urn:schemas-microsoft-com:office:word" xmlns:w="http://schemas.openxmlformats.org/wordprocessingml/2006/main" xmlns:w14="http://schemas.microsoft.com/office/word/2010/wordml" xmlns:w15="http://schemas.microsoft.com/office/word/2012/wordml" xmlns:w16cex="http://schemas.microsoft.com/office/word/2018/wordml/cex" xmlns:w16cid="http://schemas.microsoft.com/office/word/2016/wordml/cid" xmlns:w16="http://schemas.microsoft.com/office/word/2018/wordml" xmlns:w16sdtdh="http://schemas.microsoft.com/office/word/2020/wordml/sdtdatahash" xmlns:w16se="http://schemas.microsoft.com/office/word/2015/wordml/symex" xmlns:wpg="http://schemas.microsoft.com/office/word/2010/wordprocessingGroup" xmlns:wpi="http://schemas.microsoft.com/office/word/2010/wordprocessingInk" xmlns:wne="http://schemas.microsoft.com/office/word/2006/wordml" xmlns:wps="http://schemas.microsoft.com/office/word/2010/wordprocessingShape" mc:Ignorable="w14 w15 w16se w16cid w16 w16cex w16sdtdh wp14">
   <w:endnote w:type="separator" w:id="-1">
     <w:p>
       <w:pPr>
@@ -877,7 +1489,7 @@
 </file>
 
 <file path=word/footnotes.xml><?xml version="1.0" encoding="utf-8"?>
-<w:footnotes xmlns:wpc="http://schemas.microsoft.com/office/word/2010/wordprocessingCanvas" xmlns:cx="http://schemas.microsoft.com/office/drawing/2014/chartex" xmlns:cx1="http://schemas.microsoft.com/office/drawing/2015/9/8/chartex" xmlns:cx2="http://schemas.microsoft.com/office/drawing/2015/10/21/chartex" xmlns:cx3="http://schemas.microsoft.com/office/drawing/2016/5/9/chartex" xmlns:cx4="http://schemas.microsoft.com/office/drawing/2016/5/10/chartex" xmlns:cx5="http://schemas.microsoft.com/office/drawing/2016/5/11/chartex" xmlns:cx6="http://schemas.microsoft.com/office/drawing/2016/5/12/chartex" xmlns:cx7="http://schemas.microsoft.com/office/drawing/2016/5/13/chartex" xmlns:cx8="http://schemas.microsoft.com/office/drawing/2016/5/14/chartex" xmlns:mc="http://schemas.openxmlformats.org/markup-compatibility/2006" xmlns:aink="http://schemas.microsoft.com/office/drawing/2016/ink" xmlns:am3d="http://schemas.microsoft.com/office/drawing/2017/model3d" xmlns:o="urn:schemas-microsoft-com:office:office" xmlns:r="http://schemas.openxmlformats.org/officeDocument/2006/relationships" xmlns:m="http://schemas.openxmlformats.org/officeDocument/2006/math" xmlns:v="urn:schemas-microsoft-com:vml" xmlns:wp14="http://schemas.microsoft.com/office/word/2010/wordprocessingDrawing" xmlns:wp="http://schemas.openxmlformats.org/drawingml/2006/wordprocessingDrawing" xmlns:w10="urn:schemas-microsoft-com:office:word" xmlns:w="http://schemas.openxmlformats.org/wordprocessingml/2006/main" xmlns:w14="http://schemas.microsoft.com/office/word/2010/wordml" xmlns:w15="http://schemas.microsoft.com/office/word/2012/wordml" xmlns:w16cex="http://schemas.microsoft.com/office/word/2018/wordml/cex" xmlns:w16cid="http://schemas.microsoft.com/office/word/2016/wordml/cid" xmlns:w16="http://schemas.microsoft.com/office/word/2018/wordml" xmlns:w16se="http://schemas.microsoft.com/office/word/2015/wordml/symex" xmlns:wpg="http://schemas.microsoft.com/office/word/2010/wordprocessingGroup" xmlns:wpi="http://schemas.microsoft.com/office/word/2010/wordprocessingInk" xmlns:wne="http://schemas.microsoft.com/office/word/2006/wordml" xmlns:wps="http://schemas.microsoft.com/office/word/2010/wordprocessingShape" mc:Ignorable="w14 w15 w16se w16cid w16 w16cex wp14">
+<w:footnotes xmlns:wpc="http://schemas.microsoft.com/office/word/2010/wordprocessingCanvas" xmlns:cx="http://schemas.microsoft.com/office/drawing/2014/chartex" xmlns:cx1="http://schemas.microsoft.com/office/drawing/2015/9/8/chartex" xmlns:cx2="http://schemas.microsoft.com/office/drawing/2015/10/21/chartex" xmlns:cx3="http://schemas.microsoft.com/office/drawing/2016/5/9/chartex" xmlns:cx4="http://schemas.microsoft.com/office/drawing/2016/5/10/chartex" xmlns:cx5="http://schemas.microsoft.com/office/drawing/2016/5/11/chartex" xmlns:cx6="http://schemas.microsoft.com/office/drawing/2016/5/12/chartex" xmlns:cx7="http://schemas.microsoft.com/office/drawing/2016/5/13/chartex" xmlns:cx8="http://schemas.microsoft.com/office/drawing/2016/5/14/chartex" xmlns:mc="http://schemas.openxmlformats.org/markup-compatibility/2006" xmlns:aink="http://schemas.microsoft.com/office/drawing/2016/ink" xmlns:am3d="http://schemas.microsoft.com/office/drawing/2017/model3d" xmlns:o="urn:schemas-microsoft-com:office:office" xmlns:r="http://schemas.openxmlformats.org/officeDocument/2006/relationships" xmlns:m="http://schemas.openxmlformats.org/officeDocument/2006/math" xmlns:v="urn:schemas-microsoft-com:vml" xmlns:wp14="http://schemas.microsoft.com/office/word/2010/wordprocessingDrawing" xmlns:wp="http://schemas.openxmlformats.org/drawingml/2006/wordprocessingDrawing" xmlns:w10="urn:schemas-microsoft-com:office:word" xmlns:w="http://schemas.openxmlformats.org/wordprocessingml/2006/main" xmlns:w14="http://schemas.microsoft.com/office/word/2010/wordml" xmlns:w15="http://schemas.microsoft.com/office/word/2012/wordml" xmlns:w16cex="http://schemas.microsoft.com/office/word/2018/wordml/cex" xmlns:w16cid="http://schemas.microsoft.com/office/word/2016/wordml/cid" xmlns:w16="http://schemas.microsoft.com/office/word/2018/wordml" xmlns:w16sdtdh="http://schemas.microsoft.com/office/word/2020/wordml/sdtdatahash" xmlns:w16se="http://schemas.microsoft.com/office/word/2015/wordml/symex" xmlns:wpg="http://schemas.microsoft.com/office/word/2010/wordprocessingGroup" xmlns:wpi="http://schemas.microsoft.com/office/word/2010/wordprocessingInk" xmlns:wne="http://schemas.microsoft.com/office/word/2006/wordml" xmlns:wps="http://schemas.microsoft.com/office/word/2010/wordprocessingShape" mc:Ignorable="w14 w15 w16se w16cid w16 w16cex w16sdtdh wp14">
   <w:footnote w:type="separator" w:id="-1">
     <w:p>
       <w:pPr>
@@ -902,7 +1514,7 @@
 </file>
 
 <file path=word/styles.xml><?xml version="1.0" encoding="utf-8"?>
-<w:styles xmlns:mc="http://schemas.openxmlformats.org/markup-compatibility/2006" xmlns:r="http://schemas.openxmlformats.org/officeDocument/2006/relationships" xmlns:w="http://schemas.openxmlformats.org/wordprocessingml/2006/main" xmlns:w14="http://schemas.microsoft.com/office/word/2010/wordml" xmlns:w15="http://schemas.microsoft.com/office/word/2012/wordml" xmlns:w16cex="http://schemas.microsoft.com/office/word/2018/wordml/cex" xmlns:w16cid="http://schemas.microsoft.com/office/word/2016/wordml/cid" xmlns:w16="http://schemas.microsoft.com/office/word/2018/wordml" xmlns:w16se="http://schemas.microsoft.com/office/word/2015/wordml/symex" mc:Ignorable="w14 w15 w16se w16cid w16 w16cex">
+<w:styles xmlns:mc="http://schemas.openxmlformats.org/markup-compatibility/2006" xmlns:r="http://schemas.openxmlformats.org/officeDocument/2006/relationships" xmlns:w="http://schemas.openxmlformats.org/wordprocessingml/2006/main" xmlns:w14="http://schemas.microsoft.com/office/word/2010/wordml" xmlns:w15="http://schemas.microsoft.com/office/word/2012/wordml" xmlns:w16cex="http://schemas.microsoft.com/office/word/2018/wordml/cex" xmlns:w16cid="http://schemas.microsoft.com/office/word/2016/wordml/cid" xmlns:w16="http://schemas.microsoft.com/office/word/2018/wordml" xmlns:w16sdtdh="http://schemas.microsoft.com/office/word/2020/wordml/sdtdatahash" xmlns:w16se="http://schemas.microsoft.com/office/word/2015/wordml/symex" mc:Ignorable="w14 w15 w16se w16cid w16 w16cex w16sdtdh">
   <w:docDefaults>
     <w:rPrDefault>
       <w:rPr>
@@ -1024,6 +1636,7 @@
     <w:lsdException w:name="HTML Sample" w:semiHidden="1" w:unhideWhenUsed="1"/>
     <w:lsdException w:name="HTML Typewriter" w:semiHidden="1" w:unhideWhenUsed="1"/>
     <w:lsdException w:name="HTML Variable" w:semiHidden="1" w:unhideWhenUsed="1"/>
+    <w:lsdException w:name="Normal Table" w:semiHidden="1" w:unhideWhenUsed="1"/>
     <w:lsdException w:name="annotation subject" w:semiHidden="1" w:unhideWhenUsed="1"/>
     <w:lsdException w:name="No List" w:semiHidden="1" w:unhideWhenUsed="1"/>
     <w:lsdException w:name="Outline List 1" w:semiHidden="1" w:unhideWhenUsed="1"/>
@@ -1066,8 +1679,11 @@
     <w:lsdException w:name="Table Contemporary" w:semiHidden="1" w:unhideWhenUsed="1"/>
     <w:lsdException w:name="Table Elegant" w:semiHidden="1" w:unhideWhenUsed="1"/>
     <w:lsdException w:name="Table Professional" w:semiHidden="1" w:unhideWhenUsed="1"/>
+    <w:lsdException w:name="Table Subtle 1" w:semiHidden="1" w:unhideWhenUsed="1"/>
     <w:lsdException w:name="Table Subtle 2" w:semiHidden="1" w:unhideWhenUsed="1"/>
     <w:lsdException w:name="Table Web 1" w:semiHidden="1" w:unhideWhenUsed="1"/>
+    <w:lsdException w:name="Table Web 2" w:semiHidden="1" w:unhideWhenUsed="1"/>
+    <w:lsdException w:name="Table Web 3" w:semiHidden="1" w:unhideWhenUsed="1"/>
     <w:lsdException w:name="Balloon Text" w:semiHidden="1" w:unhideWhenUsed="1"/>
     <w:lsdException w:name="Table Grid" w:uiPriority="39"/>
     <w:lsdException w:name="Table Theme" w:semiHidden="1" w:unhideWhenUsed="1"/>
@@ -1296,13 +1912,13 @@
     <w:name w:val="Normal"/>
     <w:qFormat/>
   </w:style>
-  <w:style w:type="character" w:default="1" w:styleId="Standardskriftforavsnitt">
+  <w:style w:type="character" w:default="1" w:styleId="DefaultParagraphFont">
     <w:name w:val="Default Paragraph Font"/>
     <w:uiPriority w:val="1"/>
     <w:semiHidden/>
     <w:unhideWhenUsed/>
   </w:style>
-  <w:style w:type="table" w:default="1" w:styleId="Vanligtabell">
+  <w:style w:type="table" w:default="1" w:styleId="TableNormal">
     <w:name w:val="Normal Table"/>
     <w:uiPriority w:val="99"/>
     <w:semiHidden/>
@@ -1317,15 +1933,15 @@
       </w:tblCellMar>
     </w:tblPr>
   </w:style>
-  <w:style w:type="numbering" w:default="1" w:styleId="Ingenliste">
+  <w:style w:type="numbering" w:default="1" w:styleId="NoList">
     <w:name w:val="No List"/>
     <w:uiPriority w:val="99"/>
     <w:semiHidden/>
     <w:unhideWhenUsed/>
   </w:style>
-  <w:style w:type="table" w:styleId="Tabellrutenett">
+  <w:style w:type="table" w:styleId="TableGrid">
     <w:name w:val="Table Grid"/>
-    <w:basedOn w:val="Vanligtabell"/>
+    <w:basedOn w:val="TableNormal"/>
     <w:uiPriority w:val="39"/>
     <w:rsid w:val="00441014"/>
     <w:pPr>

</xml_diff>